<commit_message>
Changed value to val
</commit_message>
<xml_diff>
--- a/docs/pages/documentation/3-querying-with-graql/graql-cheatsheet.docx
+++ b/docs/pages/documentation/3-querying-with-graql/graql-cheatsheet.docx
@@ -6,22 +6,50 @@
       <w:pPr>
         <w:pStyle w:val="Title"/>
       </w:pPr>
-      <w:r>
-        <w:t>Graql Cheatsheet</w:t>
-      </w:r>
+      <w:proofErr w:type="spellStart"/>
+      <w:r>
+        <w:t>Graql</w:t>
+      </w:r>
+      <w:proofErr w:type="spellEnd"/>
+      <w:r>
+        <w:t xml:space="preserve"> </w:t>
+      </w:r>
+      <w:proofErr w:type="spellStart"/>
+      <w:r>
+        <w:t>Cheatsheet</w:t>
+      </w:r>
+      <w:proofErr w:type="spellEnd"/>
     </w:p>
     <w:p>
       <w:r>
         <w:t xml:space="preserve">This </w:t>
       </w:r>
+      <w:proofErr w:type="spellStart"/>
       <w:r>
         <w:t>cheatsheet</w:t>
       </w:r>
-      <w:r>
-        <w:t xml:space="preserve"> is a quick reference guide for those already familiar with Graql. For further information and additional documentation, pleas</w:t>
-      </w:r>
-      <w:r>
-        <w:t>e see the Graql section on our developer portal</w:t>
+      <w:proofErr w:type="spellEnd"/>
+      <w:r>
+        <w:t xml:space="preserve"> is a quick reference guide for those already familiar with </w:t>
+      </w:r>
+      <w:proofErr w:type="spellStart"/>
+      <w:r>
+        <w:t>Graql</w:t>
+      </w:r>
+      <w:proofErr w:type="spellEnd"/>
+      <w:r>
+        <w:t>. For further information and additional documentation, pleas</w:t>
+      </w:r>
+      <w:r>
+        <w:t xml:space="preserve">e see the </w:t>
+      </w:r>
+      <w:proofErr w:type="spellStart"/>
+      <w:r>
+        <w:t>Graql</w:t>
+      </w:r>
+      <w:proofErr w:type="spellEnd"/>
+      <w:r>
+        <w:t xml:space="preserve"> section on our developer portal</w:t>
       </w:r>
       <w:r>
         <w:t xml:space="preserve"> at</w:t>
@@ -35,8 +63,17 @@
             <w:rStyle w:val="Heading2Char"/>
             <w:sz w:val="24"/>
           </w:rPr>
-          <w:t>tinyurl.com/graqldocs</w:t>
+          <w:t>tinyurl.com/</w:t>
         </w:r>
+        <w:proofErr w:type="spellStart"/>
+        <w:r>
+          <w:rPr>
+            <w:rStyle w:val="Heading2Char"/>
+            <w:sz w:val="24"/>
+          </w:rPr>
+          <w:t>graqldocs</w:t>
+        </w:r>
+        <w:proofErr w:type="spellEnd"/>
       </w:hyperlink>
       <w:r>
         <w:rPr>
@@ -180,7 +217,15 @@
         <w:pStyle w:val="code"/>
       </w:pPr>
       <w:r>
-        <w:t xml:space="preserve">match $x isa </w:t>
+        <w:t xml:space="preserve">match $x </w:t>
+      </w:r>
+      <w:proofErr w:type="spellStart"/>
+      <w:r>
+        <w:t>isa</w:t>
+      </w:r>
+      <w:proofErr w:type="spellEnd"/>
+      <w:r>
+        <w:t xml:space="preserve"> </w:t>
       </w:r>
       <w:r>
         <w:t>person</w:t>
@@ -209,7 +254,15 @@
         <w:t xml:space="preserve">match </w:t>
       </w:r>
       <w:r>
-        <w:t xml:space="preserve">$x isa </w:t>
+        <w:t xml:space="preserve">$x </w:t>
+      </w:r>
+      <w:proofErr w:type="spellStart"/>
+      <w:r>
+        <w:t>isa</w:t>
+      </w:r>
+      <w:proofErr w:type="spellEnd"/>
+      <w:r>
+        <w:t xml:space="preserve"> </w:t>
       </w:r>
       <w:r>
         <w:t>person</w:t>
@@ -223,9 +276,11 @@
       <w:r>
         <w:t xml:space="preserve"> </w:t>
       </w:r>
+      <w:proofErr w:type="spellStart"/>
       <w:r>
         <w:t>firstname</w:t>
       </w:r>
+      <w:proofErr w:type="spellEnd"/>
       <w:r>
         <w:t xml:space="preserve"> "</w:t>
       </w:r>
@@ -259,7 +314,15 @@
         <w:t xml:space="preserve"># </w:t>
       </w:r>
       <w:r>
-        <w:t>Select particular variables fro</w:t>
+        <w:t xml:space="preserve">Select </w:t>
+      </w:r>
+      <w:proofErr w:type="gramStart"/>
+      <w:r>
+        <w:t>particular variables</w:t>
+      </w:r>
+      <w:proofErr w:type="gramEnd"/>
+      <w:r>
+        <w:t xml:space="preserve"> fro</w:t>
       </w:r>
       <w:r>
         <w:t>m the query</w:t>
@@ -292,20 +355,52 @@
           <w:sz w:val="20"/>
           <w:szCs w:val="20"/>
         </w:rPr>
-        <w:t xml:space="preserve"> isa </w:t>
-      </w:r>
+        <w:t xml:space="preserve"> </w:t>
+      </w:r>
+      <w:proofErr w:type="spellStart"/>
       <w:r>
         <w:rPr>
           <w:sz w:val="20"/>
           <w:szCs w:val="20"/>
         </w:rPr>
-        <w:t>person, has firstname $f, has surname $s</w:t>
-      </w:r>
+        <w:t>isa</w:t>
+      </w:r>
+      <w:proofErr w:type="spellEnd"/>
       <w:r>
         <w:rPr>
           <w:sz w:val="20"/>
           <w:szCs w:val="20"/>
         </w:rPr>
+        <w:t xml:space="preserve"> </w:t>
+      </w:r>
+      <w:r>
+        <w:rPr>
+          <w:sz w:val="20"/>
+          <w:szCs w:val="20"/>
+        </w:rPr>
+        <w:t xml:space="preserve">person, has </w:t>
+      </w:r>
+      <w:proofErr w:type="spellStart"/>
+      <w:r>
+        <w:rPr>
+          <w:sz w:val="20"/>
+          <w:szCs w:val="20"/>
+        </w:rPr>
+        <w:t>firstname</w:t>
+      </w:r>
+      <w:proofErr w:type="spellEnd"/>
+      <w:r>
+        <w:rPr>
+          <w:sz w:val="20"/>
+          <w:szCs w:val="20"/>
+        </w:rPr>
+        <w:t xml:space="preserve"> $f, has surname $s</w:t>
+      </w:r>
+      <w:r>
+        <w:rPr>
+          <w:sz w:val="20"/>
+          <w:szCs w:val="20"/>
+        </w:rPr>
         <w:t>;</w:t>
       </w:r>
     </w:p>
@@ -353,7 +448,15 @@
         <w:pStyle w:val="code"/>
       </w:pPr>
       <w:r>
-        <w:t xml:space="preserve">match $x isa person, has identifier $id; </w:t>
+        <w:t xml:space="preserve">match $x </w:t>
+      </w:r>
+      <w:proofErr w:type="spellStart"/>
+      <w:r>
+        <w:t>isa</w:t>
+      </w:r>
+      <w:proofErr w:type="spellEnd"/>
+      <w:r>
+        <w:t xml:space="preserve"> person, has identifier $id; </w:t>
       </w:r>
     </w:p>
     <w:p>
@@ -374,22 +477,38 @@
         <w:pStyle w:val="code"/>
       </w:pPr>
       <w:r>
+        <w:t xml:space="preserve"># </w:t>
+      </w:r>
+      <w:r>
+        <w:t>De-d</w:t>
+      </w:r>
+      <w:r>
+        <w:t>uplicate the results of a query</w:t>
+      </w:r>
+    </w:p>
+    <w:p>
+      <w:pPr>
+        <w:pStyle w:val="code"/>
+      </w:pPr>
+      <w:r>
         <w:lastRenderedPageBreak/>
-        <w:t xml:space="preserve"># </w:t>
-      </w:r>
-      <w:r>
-        <w:t>De-d</w:t>
-      </w:r>
-      <w:r>
-        <w:t>uplicate the results of a query</w:t>
-      </w:r>
-    </w:p>
-    <w:p>
-      <w:pPr>
-        <w:pStyle w:val="code"/>
-      </w:pPr>
-      <w:r>
-        <w:t xml:space="preserve">match $x isa person, has firstname $y; select $y; </w:t>
+        <w:t xml:space="preserve">match $x </w:t>
+      </w:r>
+      <w:proofErr w:type="spellStart"/>
+      <w:r>
+        <w:t>isa</w:t>
+      </w:r>
+      <w:proofErr w:type="spellEnd"/>
+      <w:r>
+        <w:t xml:space="preserve"> person, has </w:t>
+      </w:r>
+      <w:proofErr w:type="spellStart"/>
+      <w:r>
+        <w:t>firstname</w:t>
+      </w:r>
+      <w:proofErr w:type="spellEnd"/>
+      <w:r>
+        <w:t xml:space="preserve"> $y; select $y; </w:t>
       </w:r>
     </w:p>
     <w:p>
@@ -406,15 +525,41 @@
         <w:pStyle w:val="code"/>
       </w:pPr>
       <w:r>
-        <w:t># Order by variable [ asc | desc ]</w:t>
-      </w:r>
-    </w:p>
-    <w:p>
-      <w:pPr>
-        <w:pStyle w:val="code"/>
-      </w:pPr>
-      <w:r>
-        <w:t xml:space="preserve">match $x isa person, has </w:t>
+        <w:t xml:space="preserve"># Order by variable [ </w:t>
+      </w:r>
+      <w:proofErr w:type="spellStart"/>
+      <w:r>
+        <w:t>asc</w:t>
+      </w:r>
+      <w:proofErr w:type="spellEnd"/>
+      <w:r>
+        <w:t xml:space="preserve"> | </w:t>
+      </w:r>
+      <w:proofErr w:type="spellStart"/>
+      <w:proofErr w:type="gramStart"/>
+      <w:r>
+        <w:t>desc</w:t>
+      </w:r>
+      <w:proofErr w:type="spellEnd"/>
+      <w:r>
+        <w:t xml:space="preserve"> ]</w:t>
+      </w:r>
+      <w:proofErr w:type="gramEnd"/>
+    </w:p>
+    <w:p>
+      <w:pPr>
+        <w:pStyle w:val="code"/>
+      </w:pPr>
+      <w:r>
+        <w:t xml:space="preserve">match $x </w:t>
+      </w:r>
+      <w:proofErr w:type="spellStart"/>
+      <w:r>
+        <w:t>isa</w:t>
+      </w:r>
+      <w:proofErr w:type="spellEnd"/>
+      <w:r>
+        <w:t xml:space="preserve"> person, has </w:t>
       </w:r>
       <w:r>
         <w:t>sur</w:t>
@@ -428,7 +573,15 @@
         <w:pStyle w:val="code"/>
       </w:pPr>
       <w:r>
-        <w:t>order by $n desc;</w:t>
+        <w:t xml:space="preserve">order by $n </w:t>
+      </w:r>
+      <w:proofErr w:type="spellStart"/>
+      <w:r>
+        <w:t>desc</w:t>
+      </w:r>
+      <w:proofErr w:type="spellEnd"/>
+      <w:r>
+        <w:t>;</w:t>
       </w:r>
     </w:p>
     <w:p>
@@ -495,7 +648,15 @@
         <w:pStyle w:val="code"/>
       </w:pPr>
       <w:r>
-        <w:t>match $x isa pe</w:t>
+        <w:t xml:space="preserve">match $x </w:t>
+      </w:r>
+      <w:proofErr w:type="spellStart"/>
+      <w:r>
+        <w:t>isa</w:t>
+      </w:r>
+      <w:proofErr w:type="spellEnd"/>
+      <w:r>
+        <w:t xml:space="preserve"> pe</w:t>
       </w:r>
       <w:r>
         <w:t>rson, has name 'James Cameron'</w:t>
@@ -551,23 +712,47 @@
           <w:rFonts w:ascii="Courier New" w:hAnsi="Courier New" w:cs="Courier New"/>
           <w:b/>
         </w:rPr>
-        <w:t>insert [ pattern ; ... ]</w:t>
-      </w:r>
-    </w:p>
-    <w:p>
-      <w:pPr>
-        <w:rPr>
-          <w:rFonts w:ascii="Courier New" w:hAnsi="Courier New" w:cs="Courier New"/>
-          <w:b/>
-        </w:rPr>
-      </w:pPr>
-    </w:p>
-    <w:p>
-      <w:pPr>
-        <w:pStyle w:val="code"/>
-      </w:pPr>
-      <w:r>
-        <w:t>insert has identifier "Titus Groan" isa person;</w:t>
+        <w:t xml:space="preserve">insert [ </w:t>
+      </w:r>
+      <w:proofErr w:type="gramStart"/>
+      <w:r>
+        <w:rPr>
+          <w:rFonts w:ascii="Courier New" w:hAnsi="Courier New" w:cs="Courier New"/>
+          <w:b/>
+        </w:rPr>
+        <w:t>pattern ;</w:t>
+      </w:r>
+      <w:proofErr w:type="gramEnd"/>
+      <w:r>
+        <w:rPr>
+          <w:rFonts w:ascii="Courier New" w:hAnsi="Courier New" w:cs="Courier New"/>
+          <w:b/>
+        </w:rPr>
+        <w:t xml:space="preserve"> ... ]</w:t>
+      </w:r>
+    </w:p>
+    <w:p>
+      <w:pPr>
+        <w:rPr>
+          <w:rFonts w:ascii="Courier New" w:hAnsi="Courier New" w:cs="Courier New"/>
+          <w:b/>
+        </w:rPr>
+      </w:pPr>
+    </w:p>
+    <w:p>
+      <w:pPr>
+        <w:pStyle w:val="code"/>
+      </w:pPr>
+      <w:r>
+        <w:t xml:space="preserve">insert has identifier "Titus Groan" </w:t>
+      </w:r>
+      <w:proofErr w:type="spellStart"/>
+      <w:r>
+        <w:t>isa</w:t>
+      </w:r>
+      <w:proofErr w:type="spellEnd"/>
+      <w:r>
+        <w:t xml:space="preserve"> person;</w:t>
       </w:r>
     </w:p>
     <w:p/>
@@ -602,7 +787,15 @@
         <w:pStyle w:val="code"/>
       </w:pPr>
       <w:r>
-        <w:t xml:space="preserve">insert $p has middlename "Mathilda"; </w:t>
+        <w:t xml:space="preserve">insert $p has </w:t>
+      </w:r>
+      <w:proofErr w:type="spellStart"/>
+      <w:r>
+        <w:t>middlename</w:t>
+      </w:r>
+      <w:proofErr w:type="spellEnd"/>
+      <w:r>
+        <w:t xml:space="preserve"> "Mathilda"; </w:t>
       </w:r>
     </w:p>
     <w:p>
@@ -633,7 +826,15 @@
         <w:pStyle w:val="code"/>
       </w:pPr>
       <w:r>
-        <w:t>$m isa movie;</w:t>
+        <w:t xml:space="preserve">$m </w:t>
+      </w:r>
+      <w:proofErr w:type="spellStart"/>
+      <w:r>
+        <w:t>isa</w:t>
+      </w:r>
+      <w:proofErr w:type="spellEnd"/>
+      <w:r>
+        <w:t xml:space="preserve"> movie;</w:t>
       </w:r>
       <w:r>
         <w:t xml:space="preserve"> </w:t>
@@ -669,7 +870,15 @@
         <w:pStyle w:val="code"/>
       </w:pPr>
       <w:r>
-        <w:t>insert (actor: $d, production-with-cast: $m) isa has-cast;</w:t>
+        <w:t xml:space="preserve">insert (actor: $d, production-with-cast: $m) </w:t>
+      </w:r>
+      <w:proofErr w:type="spellStart"/>
+      <w:r>
+        <w:t>isa</w:t>
+      </w:r>
+      <w:proofErr w:type="spellEnd"/>
+      <w:r>
+        <w:t xml:space="preserve"> has-cast;</w:t>
       </w:r>
     </w:p>
     <w:p>
@@ -719,15 +928,39 @@
           <w:rFonts w:ascii="Courier New" w:hAnsi="Courier New" w:cs="Courier New"/>
           <w:b/>
         </w:rPr>
-        <w:t xml:space="preserve"> delete [ pattern ; ... ]</w:t>
-      </w:r>
-    </w:p>
-    <w:p>
-      <w:pPr>
-        <w:pStyle w:val="code"/>
-      </w:pPr>
-      <w:r>
-        <w:t>match $x isa person;</w:t>
+        <w:t xml:space="preserve"> delete [ </w:t>
+      </w:r>
+      <w:proofErr w:type="gramStart"/>
+      <w:r>
+        <w:rPr>
+          <w:rFonts w:ascii="Courier New" w:hAnsi="Courier New" w:cs="Courier New"/>
+          <w:b/>
+        </w:rPr>
+        <w:t>pattern ;</w:t>
+      </w:r>
+      <w:proofErr w:type="gramEnd"/>
+      <w:r>
+        <w:rPr>
+          <w:rFonts w:ascii="Courier New" w:hAnsi="Courier New" w:cs="Courier New"/>
+          <w:b/>
+        </w:rPr>
+        <w:t xml:space="preserve"> ... ]</w:t>
+      </w:r>
+    </w:p>
+    <w:p>
+      <w:pPr>
+        <w:pStyle w:val="code"/>
+      </w:pPr>
+      <w:r>
+        <w:t xml:space="preserve">match $x </w:t>
+      </w:r>
+      <w:proofErr w:type="spellStart"/>
+      <w:r>
+        <w:t>isa</w:t>
+      </w:r>
+      <w:proofErr w:type="spellEnd"/>
+      <w:r>
+        <w:t xml:space="preserve"> person;</w:t>
       </w:r>
       <w:r>
         <w:t xml:space="preserve"> </w:t>
@@ -781,15 +1014,40 @@
           <w:rFonts w:ascii="Courier New" w:hAnsi="Courier New" w:cs="Courier New"/>
           <w:b/>
         </w:rPr>
-        <w:t>identifier [ property, ... ]</w:t>
-      </w:r>
-    </w:p>
-    <w:p>
-      <w:pPr>
-        <w:pStyle w:val="code"/>
-      </w:pPr>
-      <w:r>
-        <w:t>match $x isa person, value "Guillermo del Toro";</w:t>
+        <w:t xml:space="preserve">identifier [ property, </w:t>
+      </w:r>
+      <w:proofErr w:type="gramStart"/>
+      <w:r>
+        <w:rPr>
+          <w:rFonts w:ascii="Courier New" w:hAnsi="Courier New" w:cs="Courier New"/>
+          <w:b/>
+        </w:rPr>
+        <w:t>... ]</w:t>
+      </w:r>
+      <w:proofErr w:type="gramEnd"/>
+    </w:p>
+    <w:p>
+      <w:pPr>
+        <w:pStyle w:val="code"/>
+      </w:pPr>
+      <w:r>
+        <w:t xml:space="preserve">match $x </w:t>
+      </w:r>
+      <w:proofErr w:type="spellStart"/>
+      <w:r>
+        <w:t>isa</w:t>
+      </w:r>
+      <w:proofErr w:type="spellEnd"/>
+      <w:r>
+        <w:t xml:space="preserve"> person, </w:t>
+      </w:r>
+      <w:proofErr w:type="spellStart"/>
+      <w:r>
+        <w:t>val</w:t>
+      </w:r>
+      <w:proofErr w:type="spellEnd"/>
+      <w:r>
+        <w:t xml:space="preserve"> "Guillermo del Toro";</w:t>
       </w:r>
     </w:p>
     <w:p/>
@@ -841,7 +1099,23 @@
         <w:pStyle w:val="code"/>
       </w:pPr>
       <w:r>
-        <w:t>match $x isa movie or $x isa person;</w:t>
+        <w:t xml:space="preserve">match $x </w:t>
+      </w:r>
+      <w:proofErr w:type="spellStart"/>
+      <w:r>
+        <w:t>isa</w:t>
+      </w:r>
+      <w:proofErr w:type="spellEnd"/>
+      <w:r>
+        <w:t xml:space="preserve"> movie or $x </w:t>
+      </w:r>
+      <w:proofErr w:type="spellStart"/>
+      <w:r>
+        <w:t>isa</w:t>
+      </w:r>
+      <w:proofErr w:type="spellEnd"/>
+      <w:r>
+        <w:t xml:space="preserve"> person;</w:t>
       </w:r>
     </w:p>
     <w:p/>
@@ -893,39 +1167,142 @@
           <w:b/>
         </w:rPr>
       </w:pPr>
-      <w:r>
-        <w:rPr>
-          <w:rFonts w:ascii="Courier New" w:hAnsi="Courier New" w:cs="Courier New"/>
-          <w:b/>
-        </w:rPr>
-        <w:t>{ [ pattern ; ... ] }</w:t>
-      </w:r>
-    </w:p>
-    <w:p>
-      <w:pPr>
-        <w:pStyle w:val="code"/>
-      </w:pPr>
-      <w:r>
-        <w:t xml:space="preserve">match $x isa person, has identifier $y; </w:t>
-      </w:r>
-    </w:p>
-    <w:p>
-      <w:pPr>
-        <w:pStyle w:val="code"/>
-      </w:pPr>
-      <w:r>
-        <w:t xml:space="preserve">{$y value contains "Elizabeth";} or </w:t>
-      </w:r>
-    </w:p>
-    <w:p>
-      <w:pPr>
-        <w:pStyle w:val="code"/>
-      </w:pPr>
-      <w:r>
-        <w:t>{$y value contains "Mary";};</w:t>
-      </w:r>
-    </w:p>
-    <w:p/>
+      <w:proofErr w:type="gramStart"/>
+      <w:r>
+        <w:rPr>
+          <w:rFonts w:ascii="Courier New" w:hAnsi="Courier New" w:cs="Courier New"/>
+          <w:b/>
+        </w:rPr>
+        <w:t>{ [</w:t>
+      </w:r>
+      <w:proofErr w:type="gramEnd"/>
+      <w:r>
+        <w:rPr>
+          <w:rFonts w:ascii="Courier New" w:hAnsi="Courier New" w:cs="Courier New"/>
+          <w:b/>
+        </w:rPr>
+        <w:t xml:space="preserve"> pattern ; ... ] }</w:t>
+      </w:r>
+    </w:p>
+    <w:p>
+      <w:pPr>
+        <w:pStyle w:val="code"/>
+      </w:pPr>
+      <w:r>
+        <w:t xml:space="preserve">match $x </w:t>
+      </w:r>
+      <w:proofErr w:type="spellStart"/>
+      <w:r>
+        <w:t>isa</w:t>
+      </w:r>
+      <w:proofErr w:type="spellEnd"/>
+      <w:r>
+        <w:t xml:space="preserve"> person, has identifier $y; </w:t>
+      </w:r>
+    </w:p>
+    <w:p>
+      <w:pPr>
+        <w:pStyle w:val="code"/>
+        <w:rPr>
+          <w:lang w:val="fr-CH"/>
+        </w:rPr>
+      </w:pPr>
+      <w:r>
+        <w:rPr>
+          <w:lang w:val="fr-CH"/>
+        </w:rPr>
+        <w:t>{$y val</w:t>
+      </w:r>
+      <w:r>
+        <w:rPr>
+          <w:lang w:val="fr-CH"/>
+        </w:rPr>
+        <w:t xml:space="preserve"> </w:t>
+      </w:r>
+      <w:proofErr w:type="spellStart"/>
+      <w:r>
+        <w:rPr>
+          <w:lang w:val="fr-CH"/>
+        </w:rPr>
+        <w:t>contains</w:t>
+      </w:r>
+      <w:proofErr w:type="spellEnd"/>
+      <w:r>
+        <w:rPr>
+          <w:lang w:val="fr-CH"/>
+        </w:rPr>
+        <w:t xml:space="preserve"> "Elizabeth</w:t>
+      </w:r>
+      <w:proofErr w:type="gramStart"/>
+      <w:r>
+        <w:rPr>
+          <w:lang w:val="fr-CH"/>
+        </w:rPr>
+        <w:t>";</w:t>
+      </w:r>
+      <w:proofErr w:type="gramEnd"/>
+      <w:r>
+        <w:rPr>
+          <w:lang w:val="fr-CH"/>
+        </w:rPr>
+        <w:t xml:space="preserve">} or </w:t>
+      </w:r>
+    </w:p>
+    <w:p>
+      <w:pPr>
+        <w:pStyle w:val="code"/>
+        <w:rPr>
+          <w:lang w:val="fr-CH"/>
+        </w:rPr>
+      </w:pPr>
+      <w:r>
+        <w:rPr>
+          <w:lang w:val="fr-CH"/>
+        </w:rPr>
+        <w:t>{$y val</w:t>
+      </w:r>
+      <w:r>
+        <w:rPr>
+          <w:lang w:val="fr-CH"/>
+        </w:rPr>
+        <w:t xml:space="preserve"> </w:t>
+      </w:r>
+      <w:proofErr w:type="spellStart"/>
+      <w:r>
+        <w:rPr>
+          <w:lang w:val="fr-CH"/>
+        </w:rPr>
+        <w:t>contains</w:t>
+      </w:r>
+      <w:proofErr w:type="spellEnd"/>
+      <w:r>
+        <w:rPr>
+          <w:lang w:val="fr-CH"/>
+        </w:rPr>
+        <w:t xml:space="preserve"> "Mary</w:t>
+      </w:r>
+      <w:proofErr w:type="gramStart"/>
+      <w:r>
+        <w:rPr>
+          <w:lang w:val="fr-CH"/>
+        </w:rPr>
+        <w:t>";</w:t>
+      </w:r>
+      <w:proofErr w:type="gramEnd"/>
+      <w:r>
+        <w:rPr>
+          <w:lang w:val="fr-CH"/>
+        </w:rPr>
+        <w:t>};</w:t>
+      </w:r>
+    </w:p>
+    <w:p>
+      <w:pPr>
+        <w:rPr>
+          <w:lang w:val="fr-CH"/>
+        </w:rPr>
+      </w:pPr>
+    </w:p>
     <w:p>
       <w:pPr>
         <w:pStyle w:val="Heading2"/>
@@ -960,20 +1337,37 @@
           <w:b/>
         </w:rPr>
       </w:pPr>
-      <w:r>
-        <w:rPr>
-          <w:rFonts w:ascii="Courier New" w:hAnsi="Courier New" w:cs="Courier New"/>
-          <w:b/>
-        </w:rPr>
-        <w:t>isa type</w:t>
-      </w:r>
-    </w:p>
-    <w:p>
-      <w:pPr>
-        <w:pStyle w:val="code"/>
-      </w:pPr>
-      <w:r>
-        <w:t xml:space="preserve">match $x isa </w:t>
+      <w:proofErr w:type="spellStart"/>
+      <w:r>
+        <w:rPr>
+          <w:rFonts w:ascii="Courier New" w:hAnsi="Courier New" w:cs="Courier New"/>
+          <w:b/>
+        </w:rPr>
+        <w:t>isa</w:t>
+      </w:r>
+      <w:proofErr w:type="spellEnd"/>
+      <w:r>
+        <w:rPr>
+          <w:rFonts w:ascii="Courier New" w:hAnsi="Courier New" w:cs="Courier New"/>
+          <w:b/>
+        </w:rPr>
+        <w:t xml:space="preserve"> type</w:t>
+      </w:r>
+    </w:p>
+    <w:p>
+      <w:pPr>
+        <w:pStyle w:val="code"/>
+      </w:pPr>
+      <w:r>
+        <w:t xml:space="preserve">match $x </w:t>
+      </w:r>
+      <w:proofErr w:type="spellStart"/>
+      <w:r>
+        <w:t>isa</w:t>
+      </w:r>
+      <w:proofErr w:type="spellEnd"/>
+      <w:r>
+        <w:t xml:space="preserve"> </w:t>
       </w:r>
       <w:r>
         <w:t>person</w:t>
@@ -986,85 +1380,251 @@
     <w:p/>
     <w:p/>
     <w:p>
+      <w:r>
+        <w:t>Match concepts and their types.</w:t>
+      </w:r>
+    </w:p>
+    <w:p>
+      <w:pPr>
+        <w:pStyle w:val="code"/>
+      </w:pPr>
+      <w:r>
+        <w:t xml:space="preserve">match $x </w:t>
+      </w:r>
+      <w:proofErr w:type="spellStart"/>
+      <w:r>
+        <w:t>isa</w:t>
+      </w:r>
+      <w:proofErr w:type="spellEnd"/>
+      <w:r>
+        <w:t xml:space="preserve"> $y;</w:t>
+      </w:r>
+    </w:p>
+    <w:p/>
+    <w:p>
+      <w:r>
+        <w:t xml:space="preserve">Match the concept with a </w:t>
+      </w:r>
+      <w:proofErr w:type="gramStart"/>
+      <w:r>
+        <w:t>particular ID.</w:t>
+      </w:r>
+      <w:proofErr w:type="gramEnd"/>
+    </w:p>
+    <w:p>
+      <w:pPr>
+        <w:rPr>
+          <w:rFonts w:ascii="Courier New" w:hAnsi="Courier New" w:cs="Courier New"/>
+          <w:b/>
+        </w:rPr>
+      </w:pPr>
+    </w:p>
+    <w:p>
+      <w:pPr>
+        <w:rPr>
+          <w:rFonts w:ascii="Courier New" w:hAnsi="Courier New" w:cs="Courier New"/>
+          <w:b/>
+        </w:rPr>
+      </w:pPr>
+      <w:r>
+        <w:rPr>
+          <w:rFonts w:ascii="Courier New" w:hAnsi="Courier New" w:cs="Courier New"/>
+          <w:b/>
+        </w:rPr>
+        <w:t>id {string}</w:t>
+      </w:r>
+    </w:p>
+    <w:p>
+      <w:pPr>
+        <w:pStyle w:val="code"/>
+      </w:pPr>
+      <w:r>
+        <w:t>match $x id '12345';</w:t>
+      </w:r>
+    </w:p>
+    <w:p/>
+    <w:p>
+      <w:r>
+        <w:t>Match concepts with a value that contains the given string.</w:t>
+      </w:r>
+    </w:p>
+    <w:p>
+      <w:pPr>
+        <w:rPr>
+          <w:rFonts w:ascii="Courier New" w:hAnsi="Courier New" w:cs="Courier New"/>
+          <w:b/>
+        </w:rPr>
+      </w:pPr>
+    </w:p>
+    <w:p>
+      <w:pPr>
+        <w:rPr>
+          <w:rFonts w:ascii="Courier New" w:hAnsi="Courier New" w:cs="Courier New"/>
+          <w:b/>
+        </w:rPr>
+      </w:pPr>
+      <w:r>
+        <w:rPr>
+          <w:rFonts w:ascii="Courier New" w:hAnsi="Courier New" w:cs="Courier New"/>
+          <w:b/>
+        </w:rPr>
+        <w:t>value [=</w:t>
+      </w:r>
+      <w:proofErr w:type="gramStart"/>
+      <w:r>
+        <w:rPr>
+          <w:rFonts w:ascii="Courier New" w:hAnsi="Courier New" w:cs="Courier New"/>
+        </w:rPr>
+        <w:t>|</w:t>
+      </w:r>
+      <w:r>
+        <w:rPr>
+          <w:rFonts w:ascii="Courier New" w:hAnsi="Courier New" w:cs="Courier New"/>
+          <w:b/>
+        </w:rPr>
+        <w:t>!=</w:t>
+      </w:r>
+      <w:proofErr w:type="gramEnd"/>
+      <w:r>
+        <w:rPr>
+          <w:rFonts w:ascii="Courier New" w:hAnsi="Courier New" w:cs="Courier New"/>
+        </w:rPr>
+        <w:t>|</w:t>
+      </w:r>
+      <w:r>
+        <w:rPr>
+          <w:rFonts w:ascii="Courier New" w:hAnsi="Courier New" w:cs="Courier New"/>
+          <w:b/>
+        </w:rPr>
+        <w:t>&lt;</w:t>
+      </w:r>
+      <w:r>
+        <w:rPr>
+          <w:rFonts w:ascii="Courier New" w:hAnsi="Courier New" w:cs="Courier New"/>
+        </w:rPr>
+        <w:t>|</w:t>
+      </w:r>
+      <w:r>
+        <w:rPr>
+          <w:rFonts w:ascii="Courier New" w:hAnsi="Courier New" w:cs="Courier New"/>
+          <w:b/>
+        </w:rPr>
+        <w:t>&lt;=</w:t>
+      </w:r>
+      <w:r>
+        <w:rPr>
+          <w:rFonts w:ascii="Courier New" w:hAnsi="Courier New" w:cs="Courier New"/>
+        </w:rPr>
+        <w:t>|</w:t>
+      </w:r>
+      <w:r>
+        <w:rPr>
+          <w:rFonts w:ascii="Courier New" w:hAnsi="Courier New" w:cs="Courier New"/>
+          <w:b/>
+        </w:rPr>
+        <w:t>&gt;=</w:t>
+      </w:r>
+      <w:r>
+        <w:rPr>
+          <w:rFonts w:ascii="Courier New" w:hAnsi="Courier New" w:cs="Courier New"/>
+        </w:rPr>
+        <w:t>|</w:t>
+      </w:r>
+      <w:r>
+        <w:rPr>
+          <w:rFonts w:ascii="Courier New" w:hAnsi="Courier New" w:cs="Courier New"/>
+          <w:b/>
+        </w:rPr>
+        <w:t>&gt;</w:t>
+      </w:r>
+      <w:r>
+        <w:rPr>
+          <w:rFonts w:ascii="Courier New" w:hAnsi="Courier New" w:cs="Courier New"/>
+        </w:rPr>
+        <w:t>|</w:t>
+      </w:r>
+      <w:r>
+        <w:rPr>
+          <w:rFonts w:ascii="Courier New" w:hAnsi="Courier New" w:cs="Courier New"/>
+          <w:b/>
+        </w:rPr>
+        <w:t>contains</w:t>
+      </w:r>
+      <w:r>
+        <w:rPr>
+          <w:rFonts w:ascii="Courier New" w:hAnsi="Courier New" w:cs="Courier New"/>
+          <w:b/>
+        </w:rPr>
+        <w:t>] {</w:t>
+      </w:r>
       <w:bookmarkStart w:id="0" w:name="_GoBack"/>
+      <w:r>
+        <w:rPr>
+          <w:rFonts w:ascii="Courier New" w:hAnsi="Courier New" w:cs="Courier New"/>
+          <w:b/>
+        </w:rPr>
+        <w:t>value</w:t>
+      </w:r>
       <w:bookmarkEnd w:id="0"/>
       <w:r>
-        <w:t>Match concepts and their types.</w:t>
-      </w:r>
-    </w:p>
-    <w:p>
-      <w:pPr>
-        <w:pStyle w:val="code"/>
-      </w:pPr>
-      <w:r>
-        <w:t>match $x isa $y;</w:t>
+        <w:rPr>
+          <w:rFonts w:ascii="Courier New" w:hAnsi="Courier New" w:cs="Courier New"/>
+          <w:b/>
+        </w:rPr>
+        <w:t>}</w:t>
+      </w:r>
+    </w:p>
+    <w:p>
+      <w:pPr>
+        <w:pStyle w:val="code"/>
+      </w:pPr>
+      <w:r>
+        <w:t xml:space="preserve">match $m </w:t>
+      </w:r>
+      <w:proofErr w:type="spellStart"/>
+      <w:r>
+        <w:t>val</w:t>
+      </w:r>
+      <w:proofErr w:type="spellEnd"/>
+      <w:r>
+        <w:t xml:space="preserve"> contains "</w:t>
+      </w:r>
+      <w:r>
+        <w:t>William Titus, Jr</w:t>
+      </w:r>
+      <w:r>
+        <w:t>";</w:t>
       </w:r>
     </w:p>
     <w:p/>
     <w:p>
       <w:r>
-        <w:t>Match the concept with a particular ID.</w:t>
-      </w:r>
-    </w:p>
-    <w:p>
-      <w:pPr>
-        <w:rPr>
-          <w:rFonts w:ascii="Courier New" w:hAnsi="Courier New" w:cs="Courier New"/>
-          <w:b/>
-        </w:rPr>
-      </w:pPr>
-    </w:p>
-    <w:p>
-      <w:pPr>
-        <w:rPr>
-          <w:rFonts w:ascii="Courier New" w:hAnsi="Courier New" w:cs="Courier New"/>
-          <w:b/>
-        </w:rPr>
-      </w:pPr>
-      <w:r>
-        <w:rPr>
-          <w:rFonts w:ascii="Courier New" w:hAnsi="Courier New" w:cs="Courier New"/>
-          <w:b/>
-        </w:rPr>
-        <w:t>id {string}</w:t>
-      </w:r>
-    </w:p>
-    <w:p>
-      <w:pPr>
-        <w:pStyle w:val="code"/>
-      </w:pPr>
-      <w:r>
-        <w:t>match $x id '12345';</w:t>
-      </w:r>
-    </w:p>
-    <w:p/>
-    <w:p>
-      <w:r>
-        <w:t>Match concepts with a value that contains the given string.</w:t>
-      </w:r>
-    </w:p>
-    <w:p>
-      <w:pPr>
-        <w:rPr>
-          <w:rFonts w:ascii="Courier New" w:hAnsi="Courier New" w:cs="Courier New"/>
-          <w:b/>
-        </w:rPr>
-      </w:pPr>
-    </w:p>
-    <w:p>
-      <w:pPr>
-        <w:rPr>
-          <w:rFonts w:ascii="Courier New" w:hAnsi="Courier New" w:cs="Courier New"/>
-          <w:b/>
-        </w:rPr>
-      </w:pPr>
-      <w:r>
-        <w:rPr>
-          <w:rFonts w:ascii="Courier New" w:hAnsi="Courier New" w:cs="Courier New"/>
-          <w:b/>
-        </w:rPr>
-        <w:t>value [=</w:t>
-      </w:r>
+        <w:t>Match concepts with a resource matching a predicate.</w:t>
+      </w:r>
+    </w:p>
+    <w:p>
+      <w:pPr>
+        <w:rPr>
+          <w:rFonts w:ascii="Courier New" w:hAnsi="Courier New" w:cs="Courier New"/>
+          <w:b/>
+        </w:rPr>
+      </w:pPr>
+    </w:p>
+    <w:p>
+      <w:pPr>
+        <w:rPr>
+          <w:rFonts w:ascii="Courier New" w:hAnsi="Courier New" w:cs="Courier New"/>
+          <w:b/>
+        </w:rPr>
+      </w:pPr>
+      <w:r>
+        <w:rPr>
+          <w:rFonts w:ascii="Courier New" w:hAnsi="Courier New" w:cs="Courier New"/>
+          <w:b/>
+        </w:rPr>
+        <w:t>has resource [=</w:t>
+      </w:r>
+      <w:proofErr w:type="gramStart"/>
       <w:r>
         <w:rPr>
           <w:rFonts w:ascii="Courier New" w:hAnsi="Courier New" w:cs="Courier New"/>
@@ -1078,6 +1638,7 @@
         </w:rPr>
         <w:t>!=</w:t>
       </w:r>
+      <w:proofErr w:type="gramEnd"/>
       <w:r>
         <w:rPr>
           <w:rFonts w:ascii="Courier New" w:hAnsi="Courier New" w:cs="Courier New"/>
@@ -1156,141 +1717,21 @@
         <w:pStyle w:val="code"/>
       </w:pPr>
       <w:r>
-        <w:t>match $m value contains "</w:t>
-      </w:r>
-      <w:r>
-        <w:t>William Titus, Jr</w:t>
-      </w:r>
-      <w:r>
-        <w:t>";</w:t>
-      </w:r>
-    </w:p>
-    <w:p/>
-    <w:p>
-      <w:r>
-        <w:t>Match concepts with a resource matching a predicate.</w:t>
-      </w:r>
-    </w:p>
-    <w:p>
-      <w:pPr>
-        <w:rPr>
-          <w:rFonts w:ascii="Courier New" w:hAnsi="Courier New" w:cs="Courier New"/>
-          <w:b/>
-        </w:rPr>
-      </w:pPr>
-    </w:p>
-    <w:p>
-      <w:pPr>
-        <w:rPr>
-          <w:rFonts w:ascii="Courier New" w:hAnsi="Courier New" w:cs="Courier New"/>
-          <w:b/>
-        </w:rPr>
-      </w:pPr>
-      <w:r>
-        <w:rPr>
-          <w:rFonts w:ascii="Courier New" w:hAnsi="Courier New" w:cs="Courier New"/>
-          <w:b/>
-        </w:rPr>
-        <w:t>has resource [=</w:t>
-      </w:r>
-      <w:r>
-        <w:rPr>
-          <w:rFonts w:ascii="Courier New" w:hAnsi="Courier New" w:cs="Courier New"/>
-        </w:rPr>
-        <w:t>|</w:t>
-      </w:r>
-      <w:r>
-        <w:rPr>
-          <w:rFonts w:ascii="Courier New" w:hAnsi="Courier New" w:cs="Courier New"/>
-          <w:b/>
-        </w:rPr>
-        <w:t>!=</w:t>
-      </w:r>
-      <w:r>
-        <w:rPr>
-          <w:rFonts w:ascii="Courier New" w:hAnsi="Courier New" w:cs="Courier New"/>
-        </w:rPr>
-        <w:t>|</w:t>
-      </w:r>
-      <w:r>
-        <w:rPr>
-          <w:rFonts w:ascii="Courier New" w:hAnsi="Courier New" w:cs="Courier New"/>
-          <w:b/>
-        </w:rPr>
-        <w:t>&lt;</w:t>
-      </w:r>
-      <w:r>
-        <w:rPr>
-          <w:rFonts w:ascii="Courier New" w:hAnsi="Courier New" w:cs="Courier New"/>
-        </w:rPr>
-        <w:t>|</w:t>
-      </w:r>
-      <w:r>
-        <w:rPr>
-          <w:rFonts w:ascii="Courier New" w:hAnsi="Courier New" w:cs="Courier New"/>
-          <w:b/>
-        </w:rPr>
-        <w:t>&lt;=</w:t>
-      </w:r>
-      <w:r>
-        <w:rPr>
-          <w:rFonts w:ascii="Courier New" w:hAnsi="Courier New" w:cs="Courier New"/>
-        </w:rPr>
-        <w:t>|</w:t>
-      </w:r>
-      <w:r>
-        <w:rPr>
-          <w:rFonts w:ascii="Courier New" w:hAnsi="Courier New" w:cs="Courier New"/>
-          <w:b/>
-        </w:rPr>
-        <w:t>&gt;=</w:t>
-      </w:r>
-      <w:r>
-        <w:rPr>
-          <w:rFonts w:ascii="Courier New" w:hAnsi="Courier New" w:cs="Courier New"/>
-        </w:rPr>
-        <w:t>|</w:t>
-      </w:r>
-      <w:r>
-        <w:rPr>
-          <w:rFonts w:ascii="Courier New" w:hAnsi="Courier New" w:cs="Courier New"/>
-          <w:b/>
-        </w:rPr>
-        <w:t>&gt;</w:t>
-      </w:r>
-      <w:r>
-        <w:rPr>
-          <w:rFonts w:ascii="Courier New" w:hAnsi="Courier New" w:cs="Courier New"/>
-        </w:rPr>
-        <w:t>|</w:t>
-      </w:r>
-      <w:r>
-        <w:rPr>
-          <w:rFonts w:ascii="Courier New" w:hAnsi="Courier New" w:cs="Courier New"/>
-          <w:b/>
-        </w:rPr>
-        <w:t>contains</w:t>
-      </w:r>
-      <w:r>
-        <w:rPr>
-          <w:rFonts w:ascii="Courier New" w:hAnsi="Courier New" w:cs="Courier New"/>
-          <w:b/>
-        </w:rPr>
-        <w:t>] {value}</w:t>
-      </w:r>
-    </w:p>
-    <w:p>
-      <w:pPr>
-        <w:pStyle w:val="code"/>
-      </w:pPr>
-      <w:r>
         <w:t>match $</w:t>
       </w:r>
       <w:r>
         <w:t>p</w:t>
       </w:r>
       <w:r>
-        <w:t xml:space="preserve"> isa </w:t>
+        <w:t xml:space="preserve"> </w:t>
+      </w:r>
+      <w:proofErr w:type="spellStart"/>
+      <w:r>
+        <w:t>isa</w:t>
+      </w:r>
+      <w:proofErr w:type="spellEnd"/>
+      <w:r>
+        <w:t xml:space="preserve"> </w:t>
       </w:r>
       <w:r>
         <w:t>person</w:t>
@@ -1322,6 +1763,7 @@
       <w:r>
         <w:rPr>
           <w:noProof/>
+          <w:lang w:val="en-GB" w:eastAsia="en-GB"/>
         </w:rPr>
         <w:drawing>
           <wp:inline distT="0" distB="0" distL="0" distR="0" wp14:anchorId="7164ED73" wp14:editId="4DB536D9">
@@ -1393,7 +1835,7 @@
       </w:pPr>
     </w:pPrDefault>
   </w:docDefaults>
-  <w:latentStyles w:defLockedState="0" w:defUIPriority="99" w:defSemiHidden="0" w:defUnhideWhenUsed="0" w:defQFormat="0" w:count="381">
+  <w:latentStyles w:defLockedState="0" w:defUIPriority="99" w:defSemiHidden="0" w:defUnhideWhenUsed="0" w:defQFormat="0" w:count="382">
     <w:lsdException w:name="Normal" w:uiPriority="0" w:qFormat="1"/>
     <w:lsdException w:name="heading 1" w:uiPriority="9" w:qFormat="1"/>
     <w:lsdException w:name="heading 2" w:semiHidden="1" w:uiPriority="9" w:unhideWhenUsed="1" w:qFormat="1"/>
@@ -1499,7 +1941,6 @@
     <w:lsdException w:name="HTML Sample" w:semiHidden="1" w:unhideWhenUsed="1"/>
     <w:lsdException w:name="HTML Typewriter" w:semiHidden="1" w:unhideWhenUsed="1"/>
     <w:lsdException w:name="HTML Variable" w:semiHidden="1" w:unhideWhenUsed="1"/>
-    <w:lsdException w:name="Normal Table" w:semiHidden="1" w:unhideWhenUsed="1"/>
     <w:lsdException w:name="annotation subject" w:semiHidden="1" w:unhideWhenUsed="1"/>
     <w:lsdException w:name="No List" w:semiHidden="1" w:unhideWhenUsed="1"/>
     <w:lsdException w:name="Outline List 1" w:semiHidden="1" w:unhideWhenUsed="1"/>
@@ -1546,10 +1987,8 @@
     <w:lsdException w:name="Table Subtle 2" w:semiHidden="1" w:unhideWhenUsed="1"/>
     <w:lsdException w:name="Table Web 1" w:semiHidden="1" w:unhideWhenUsed="1"/>
     <w:lsdException w:name="Table Web 2" w:semiHidden="1" w:unhideWhenUsed="1"/>
-    <w:lsdException w:name="Table Web 3" w:semiHidden="1" w:unhideWhenUsed="1"/>
     <w:lsdException w:name="Balloon Text" w:semiHidden="1" w:unhideWhenUsed="1"/>
     <w:lsdException w:name="Table Grid" w:uiPriority="39"/>
-    <w:lsdException w:name="Table Theme" w:semiHidden="1" w:unhideWhenUsed="1"/>
     <w:lsdException w:name="Note Level 1" w:semiHidden="1" w:unhideWhenUsed="1"/>
     <w:lsdException w:name="Note Level 2" w:semiHidden="1" w:unhideWhenUsed="1"/>
     <w:lsdException w:name="Note Level 3" w:semiHidden="1" w:unhideWhenUsed="1"/>
@@ -1775,6 +2214,7 @@
     <w:lsdException w:name="List Table 6 Colorful Accent 6" w:uiPriority="51"/>
     <w:lsdException w:name="List Table 7 Colorful Accent 6" w:uiPriority="52"/>
     <w:lsdException w:name="Mention" w:semiHidden="1" w:unhideWhenUsed="1"/>
+    <w:lsdException w:name="Smart Hyperlink" w:semiHidden="1" w:unhideWhenUsed="1"/>
   </w:latentStyles>
   <w:style w:type="paragraph" w:default="1" w:styleId="Normal">
     <w:name w:val="Normal"/>

</xml_diff>

<commit_message>
Added method sups() (#2277)
* Typos

* Changed value to val

* Not working, yet

* Fixed text var names

* Added public method filterSuperSet

* fixed typo, added todo

* Implemented requested changes

* Removed unused imports
</commit_message>
<xml_diff>
--- a/docs/pages/documentation/3-querying-with-graql/graql-cheatsheet.docx
+++ b/docs/pages/documentation/3-querying-with-graql/graql-cheatsheet.docx
@@ -6,22 +6,50 @@
       <w:pPr>
         <w:pStyle w:val="Title"/>
       </w:pPr>
-      <w:r>
-        <w:t>Graql Cheatsheet</w:t>
-      </w:r>
+      <w:proofErr w:type="spellStart"/>
+      <w:r>
+        <w:t>Graql</w:t>
+      </w:r>
+      <w:proofErr w:type="spellEnd"/>
+      <w:r>
+        <w:t xml:space="preserve"> </w:t>
+      </w:r>
+      <w:proofErr w:type="spellStart"/>
+      <w:r>
+        <w:t>Cheatsheet</w:t>
+      </w:r>
+      <w:proofErr w:type="spellEnd"/>
     </w:p>
     <w:p>
       <w:r>
         <w:t xml:space="preserve">This </w:t>
       </w:r>
+      <w:proofErr w:type="spellStart"/>
       <w:r>
         <w:t>cheatsheet</w:t>
       </w:r>
-      <w:r>
-        <w:t xml:space="preserve"> is a quick reference guide for those already familiar with Graql. For further information and additional documentation, pleas</w:t>
-      </w:r>
-      <w:r>
-        <w:t>e see the Graql section on our developer portal</w:t>
+      <w:proofErr w:type="spellEnd"/>
+      <w:r>
+        <w:t xml:space="preserve"> is a quick reference guide for those already familiar with </w:t>
+      </w:r>
+      <w:proofErr w:type="spellStart"/>
+      <w:r>
+        <w:t>Graql</w:t>
+      </w:r>
+      <w:proofErr w:type="spellEnd"/>
+      <w:r>
+        <w:t>. For further information and additional documentation, pleas</w:t>
+      </w:r>
+      <w:r>
+        <w:t xml:space="preserve">e see the </w:t>
+      </w:r>
+      <w:proofErr w:type="spellStart"/>
+      <w:r>
+        <w:t>Graql</w:t>
+      </w:r>
+      <w:proofErr w:type="spellEnd"/>
+      <w:r>
+        <w:t xml:space="preserve"> section on our developer portal</w:t>
       </w:r>
       <w:r>
         <w:t xml:space="preserve"> at</w:t>
@@ -35,8 +63,17 @@
             <w:rStyle w:val="Heading2Char"/>
             <w:sz w:val="24"/>
           </w:rPr>
-          <w:t>tinyurl.com/graqldocs</w:t>
+          <w:t>tinyurl.com/</w:t>
         </w:r>
+        <w:proofErr w:type="spellStart"/>
+        <w:r>
+          <w:rPr>
+            <w:rStyle w:val="Heading2Char"/>
+            <w:sz w:val="24"/>
+          </w:rPr>
+          <w:t>graqldocs</w:t>
+        </w:r>
+        <w:proofErr w:type="spellEnd"/>
       </w:hyperlink>
       <w:r>
         <w:rPr>
@@ -180,7 +217,15 @@
         <w:pStyle w:val="code"/>
       </w:pPr>
       <w:r>
-        <w:t xml:space="preserve">match $x isa </w:t>
+        <w:t xml:space="preserve">match $x </w:t>
+      </w:r>
+      <w:proofErr w:type="spellStart"/>
+      <w:r>
+        <w:t>isa</w:t>
+      </w:r>
+      <w:proofErr w:type="spellEnd"/>
+      <w:r>
+        <w:t xml:space="preserve"> </w:t>
       </w:r>
       <w:r>
         <w:t>person</w:t>
@@ -209,7 +254,15 @@
         <w:t xml:space="preserve">match </w:t>
       </w:r>
       <w:r>
-        <w:t xml:space="preserve">$x isa </w:t>
+        <w:t xml:space="preserve">$x </w:t>
+      </w:r>
+      <w:proofErr w:type="spellStart"/>
+      <w:r>
+        <w:t>isa</w:t>
+      </w:r>
+      <w:proofErr w:type="spellEnd"/>
+      <w:r>
+        <w:t xml:space="preserve"> </w:t>
       </w:r>
       <w:r>
         <w:t>person</w:t>
@@ -223,9 +276,11 @@
       <w:r>
         <w:t xml:space="preserve"> </w:t>
       </w:r>
+      <w:proofErr w:type="spellStart"/>
       <w:r>
         <w:t>firstname</w:t>
       </w:r>
+      <w:proofErr w:type="spellEnd"/>
       <w:r>
         <w:t xml:space="preserve"> "</w:t>
       </w:r>
@@ -259,7 +314,15 @@
         <w:t xml:space="preserve"># </w:t>
       </w:r>
       <w:r>
-        <w:t>Select particular variables fro</w:t>
+        <w:t xml:space="preserve">Select </w:t>
+      </w:r>
+      <w:proofErr w:type="gramStart"/>
+      <w:r>
+        <w:t>particular variables</w:t>
+      </w:r>
+      <w:proofErr w:type="gramEnd"/>
+      <w:r>
+        <w:t xml:space="preserve"> fro</w:t>
       </w:r>
       <w:r>
         <w:t>m the query</w:t>
@@ -292,20 +355,52 @@
           <w:sz w:val="20"/>
           <w:szCs w:val="20"/>
         </w:rPr>
-        <w:t xml:space="preserve"> isa </w:t>
-      </w:r>
+        <w:t xml:space="preserve"> </w:t>
+      </w:r>
+      <w:proofErr w:type="spellStart"/>
       <w:r>
         <w:rPr>
           <w:sz w:val="20"/>
           <w:szCs w:val="20"/>
         </w:rPr>
-        <w:t>person, has firstname $f, has surname $s</w:t>
-      </w:r>
+        <w:t>isa</w:t>
+      </w:r>
+      <w:proofErr w:type="spellEnd"/>
       <w:r>
         <w:rPr>
           <w:sz w:val="20"/>
           <w:szCs w:val="20"/>
         </w:rPr>
+        <w:t xml:space="preserve"> </w:t>
+      </w:r>
+      <w:r>
+        <w:rPr>
+          <w:sz w:val="20"/>
+          <w:szCs w:val="20"/>
+        </w:rPr>
+        <w:t xml:space="preserve">person, has </w:t>
+      </w:r>
+      <w:proofErr w:type="spellStart"/>
+      <w:r>
+        <w:rPr>
+          <w:sz w:val="20"/>
+          <w:szCs w:val="20"/>
+        </w:rPr>
+        <w:t>firstname</w:t>
+      </w:r>
+      <w:proofErr w:type="spellEnd"/>
+      <w:r>
+        <w:rPr>
+          <w:sz w:val="20"/>
+          <w:szCs w:val="20"/>
+        </w:rPr>
+        <w:t xml:space="preserve"> $f, has surname $s</w:t>
+      </w:r>
+      <w:r>
+        <w:rPr>
+          <w:sz w:val="20"/>
+          <w:szCs w:val="20"/>
+        </w:rPr>
         <w:t>;</w:t>
       </w:r>
     </w:p>
@@ -353,7 +448,15 @@
         <w:pStyle w:val="code"/>
       </w:pPr>
       <w:r>
-        <w:t xml:space="preserve">match $x isa person, has identifier $id; </w:t>
+        <w:t xml:space="preserve">match $x </w:t>
+      </w:r>
+      <w:proofErr w:type="spellStart"/>
+      <w:r>
+        <w:t>isa</w:t>
+      </w:r>
+      <w:proofErr w:type="spellEnd"/>
+      <w:r>
+        <w:t xml:space="preserve"> person, has identifier $id; </w:t>
       </w:r>
     </w:p>
     <w:p>
@@ -374,22 +477,38 @@
         <w:pStyle w:val="code"/>
       </w:pPr>
       <w:r>
+        <w:t xml:space="preserve"># </w:t>
+      </w:r>
+      <w:r>
+        <w:t>De-d</w:t>
+      </w:r>
+      <w:r>
+        <w:t>uplicate the results of a query</w:t>
+      </w:r>
+    </w:p>
+    <w:p>
+      <w:pPr>
+        <w:pStyle w:val="code"/>
+      </w:pPr>
+      <w:r>
         <w:lastRenderedPageBreak/>
-        <w:t xml:space="preserve"># </w:t>
-      </w:r>
-      <w:r>
-        <w:t>De-d</w:t>
-      </w:r>
-      <w:r>
-        <w:t>uplicate the results of a query</w:t>
-      </w:r>
-    </w:p>
-    <w:p>
-      <w:pPr>
-        <w:pStyle w:val="code"/>
-      </w:pPr>
-      <w:r>
-        <w:t xml:space="preserve">match $x isa person, has firstname $y; select $y; </w:t>
+        <w:t xml:space="preserve">match $x </w:t>
+      </w:r>
+      <w:proofErr w:type="spellStart"/>
+      <w:r>
+        <w:t>isa</w:t>
+      </w:r>
+      <w:proofErr w:type="spellEnd"/>
+      <w:r>
+        <w:t xml:space="preserve"> person, has </w:t>
+      </w:r>
+      <w:proofErr w:type="spellStart"/>
+      <w:r>
+        <w:t>firstname</w:t>
+      </w:r>
+      <w:proofErr w:type="spellEnd"/>
+      <w:r>
+        <w:t xml:space="preserve"> $y; select $y; </w:t>
       </w:r>
     </w:p>
     <w:p>
@@ -406,15 +525,41 @@
         <w:pStyle w:val="code"/>
       </w:pPr>
       <w:r>
-        <w:t># Order by variable [ asc | desc ]</w:t>
-      </w:r>
-    </w:p>
-    <w:p>
-      <w:pPr>
-        <w:pStyle w:val="code"/>
-      </w:pPr>
-      <w:r>
-        <w:t xml:space="preserve">match $x isa person, has </w:t>
+        <w:t xml:space="preserve"># Order by variable [ </w:t>
+      </w:r>
+      <w:proofErr w:type="spellStart"/>
+      <w:r>
+        <w:t>asc</w:t>
+      </w:r>
+      <w:proofErr w:type="spellEnd"/>
+      <w:r>
+        <w:t xml:space="preserve"> | </w:t>
+      </w:r>
+      <w:proofErr w:type="spellStart"/>
+      <w:proofErr w:type="gramStart"/>
+      <w:r>
+        <w:t>desc</w:t>
+      </w:r>
+      <w:proofErr w:type="spellEnd"/>
+      <w:r>
+        <w:t xml:space="preserve"> ]</w:t>
+      </w:r>
+      <w:proofErr w:type="gramEnd"/>
+    </w:p>
+    <w:p>
+      <w:pPr>
+        <w:pStyle w:val="code"/>
+      </w:pPr>
+      <w:r>
+        <w:t xml:space="preserve">match $x </w:t>
+      </w:r>
+      <w:proofErr w:type="spellStart"/>
+      <w:r>
+        <w:t>isa</w:t>
+      </w:r>
+      <w:proofErr w:type="spellEnd"/>
+      <w:r>
+        <w:t xml:space="preserve"> person, has </w:t>
       </w:r>
       <w:r>
         <w:t>sur</w:t>
@@ -428,7 +573,15 @@
         <w:pStyle w:val="code"/>
       </w:pPr>
       <w:r>
-        <w:t>order by $n desc;</w:t>
+        <w:t xml:space="preserve">order by $n </w:t>
+      </w:r>
+      <w:proofErr w:type="spellStart"/>
+      <w:r>
+        <w:t>desc</w:t>
+      </w:r>
+      <w:proofErr w:type="spellEnd"/>
+      <w:r>
+        <w:t>;</w:t>
       </w:r>
     </w:p>
     <w:p>
@@ -495,7 +648,15 @@
         <w:pStyle w:val="code"/>
       </w:pPr>
       <w:r>
-        <w:t>match $x isa pe</w:t>
+        <w:t xml:space="preserve">match $x </w:t>
+      </w:r>
+      <w:proofErr w:type="spellStart"/>
+      <w:r>
+        <w:t>isa</w:t>
+      </w:r>
+      <w:proofErr w:type="spellEnd"/>
+      <w:r>
+        <w:t xml:space="preserve"> pe</w:t>
       </w:r>
       <w:r>
         <w:t>rson, has name 'James Cameron'</w:t>
@@ -551,23 +712,47 @@
           <w:rFonts w:ascii="Courier New" w:hAnsi="Courier New" w:cs="Courier New"/>
           <w:b/>
         </w:rPr>
-        <w:t>insert [ pattern ; ... ]</w:t>
-      </w:r>
-    </w:p>
-    <w:p>
-      <w:pPr>
-        <w:rPr>
-          <w:rFonts w:ascii="Courier New" w:hAnsi="Courier New" w:cs="Courier New"/>
-          <w:b/>
-        </w:rPr>
-      </w:pPr>
-    </w:p>
-    <w:p>
-      <w:pPr>
-        <w:pStyle w:val="code"/>
-      </w:pPr>
-      <w:r>
-        <w:t>insert has identifier "Titus Groan" isa person;</w:t>
+        <w:t xml:space="preserve">insert [ </w:t>
+      </w:r>
+      <w:proofErr w:type="gramStart"/>
+      <w:r>
+        <w:rPr>
+          <w:rFonts w:ascii="Courier New" w:hAnsi="Courier New" w:cs="Courier New"/>
+          <w:b/>
+        </w:rPr>
+        <w:t>pattern ;</w:t>
+      </w:r>
+      <w:proofErr w:type="gramEnd"/>
+      <w:r>
+        <w:rPr>
+          <w:rFonts w:ascii="Courier New" w:hAnsi="Courier New" w:cs="Courier New"/>
+          <w:b/>
+        </w:rPr>
+        <w:t xml:space="preserve"> ... ]</w:t>
+      </w:r>
+    </w:p>
+    <w:p>
+      <w:pPr>
+        <w:rPr>
+          <w:rFonts w:ascii="Courier New" w:hAnsi="Courier New" w:cs="Courier New"/>
+          <w:b/>
+        </w:rPr>
+      </w:pPr>
+    </w:p>
+    <w:p>
+      <w:pPr>
+        <w:pStyle w:val="code"/>
+      </w:pPr>
+      <w:r>
+        <w:t xml:space="preserve">insert has identifier "Titus Groan" </w:t>
+      </w:r>
+      <w:proofErr w:type="spellStart"/>
+      <w:r>
+        <w:t>isa</w:t>
+      </w:r>
+      <w:proofErr w:type="spellEnd"/>
+      <w:r>
+        <w:t xml:space="preserve"> person;</w:t>
       </w:r>
     </w:p>
     <w:p/>
@@ -602,7 +787,15 @@
         <w:pStyle w:val="code"/>
       </w:pPr>
       <w:r>
-        <w:t xml:space="preserve">insert $p has middlename "Mathilda"; </w:t>
+        <w:t xml:space="preserve">insert $p has </w:t>
+      </w:r>
+      <w:proofErr w:type="spellStart"/>
+      <w:r>
+        <w:t>middlename</w:t>
+      </w:r>
+      <w:proofErr w:type="spellEnd"/>
+      <w:r>
+        <w:t xml:space="preserve"> "Mathilda"; </w:t>
       </w:r>
     </w:p>
     <w:p>
@@ -633,7 +826,15 @@
         <w:pStyle w:val="code"/>
       </w:pPr>
       <w:r>
-        <w:t>$m isa movie;</w:t>
+        <w:t xml:space="preserve">$m </w:t>
+      </w:r>
+      <w:proofErr w:type="spellStart"/>
+      <w:r>
+        <w:t>isa</w:t>
+      </w:r>
+      <w:proofErr w:type="spellEnd"/>
+      <w:r>
+        <w:t xml:space="preserve"> movie;</w:t>
       </w:r>
       <w:r>
         <w:t xml:space="preserve"> </w:t>
@@ -669,7 +870,15 @@
         <w:pStyle w:val="code"/>
       </w:pPr>
       <w:r>
-        <w:t>insert (actor: $d, production-with-cast: $m) isa has-cast;</w:t>
+        <w:t xml:space="preserve">insert (actor: $d, production-with-cast: $m) </w:t>
+      </w:r>
+      <w:proofErr w:type="spellStart"/>
+      <w:r>
+        <w:t>isa</w:t>
+      </w:r>
+      <w:proofErr w:type="spellEnd"/>
+      <w:r>
+        <w:t xml:space="preserve"> has-cast;</w:t>
       </w:r>
     </w:p>
     <w:p>
@@ -719,15 +928,39 @@
           <w:rFonts w:ascii="Courier New" w:hAnsi="Courier New" w:cs="Courier New"/>
           <w:b/>
         </w:rPr>
-        <w:t xml:space="preserve"> delete [ pattern ; ... ]</w:t>
-      </w:r>
-    </w:p>
-    <w:p>
-      <w:pPr>
-        <w:pStyle w:val="code"/>
-      </w:pPr>
-      <w:r>
-        <w:t>match $x isa person;</w:t>
+        <w:t xml:space="preserve"> delete [ </w:t>
+      </w:r>
+      <w:proofErr w:type="gramStart"/>
+      <w:r>
+        <w:rPr>
+          <w:rFonts w:ascii="Courier New" w:hAnsi="Courier New" w:cs="Courier New"/>
+          <w:b/>
+        </w:rPr>
+        <w:t>pattern ;</w:t>
+      </w:r>
+      <w:proofErr w:type="gramEnd"/>
+      <w:r>
+        <w:rPr>
+          <w:rFonts w:ascii="Courier New" w:hAnsi="Courier New" w:cs="Courier New"/>
+          <w:b/>
+        </w:rPr>
+        <w:t xml:space="preserve"> ... ]</w:t>
+      </w:r>
+    </w:p>
+    <w:p>
+      <w:pPr>
+        <w:pStyle w:val="code"/>
+      </w:pPr>
+      <w:r>
+        <w:t xml:space="preserve">match $x </w:t>
+      </w:r>
+      <w:proofErr w:type="spellStart"/>
+      <w:r>
+        <w:t>isa</w:t>
+      </w:r>
+      <w:proofErr w:type="spellEnd"/>
+      <w:r>
+        <w:t xml:space="preserve"> person;</w:t>
       </w:r>
       <w:r>
         <w:t xml:space="preserve"> </w:t>
@@ -781,15 +1014,40 @@
           <w:rFonts w:ascii="Courier New" w:hAnsi="Courier New" w:cs="Courier New"/>
           <w:b/>
         </w:rPr>
-        <w:t>identifier [ property, ... ]</w:t>
-      </w:r>
-    </w:p>
-    <w:p>
-      <w:pPr>
-        <w:pStyle w:val="code"/>
-      </w:pPr>
-      <w:r>
-        <w:t>match $x isa person, value "Guillermo del Toro";</w:t>
+        <w:t xml:space="preserve">identifier [ property, </w:t>
+      </w:r>
+      <w:proofErr w:type="gramStart"/>
+      <w:r>
+        <w:rPr>
+          <w:rFonts w:ascii="Courier New" w:hAnsi="Courier New" w:cs="Courier New"/>
+          <w:b/>
+        </w:rPr>
+        <w:t>... ]</w:t>
+      </w:r>
+      <w:proofErr w:type="gramEnd"/>
+    </w:p>
+    <w:p>
+      <w:pPr>
+        <w:pStyle w:val="code"/>
+      </w:pPr>
+      <w:r>
+        <w:t xml:space="preserve">match $x </w:t>
+      </w:r>
+      <w:proofErr w:type="spellStart"/>
+      <w:r>
+        <w:t>isa</w:t>
+      </w:r>
+      <w:proofErr w:type="spellEnd"/>
+      <w:r>
+        <w:t xml:space="preserve"> person, </w:t>
+      </w:r>
+      <w:proofErr w:type="spellStart"/>
+      <w:r>
+        <w:t>val</w:t>
+      </w:r>
+      <w:proofErr w:type="spellEnd"/>
+      <w:r>
+        <w:t xml:space="preserve"> "Guillermo del Toro";</w:t>
       </w:r>
     </w:p>
     <w:p/>
@@ -841,7 +1099,23 @@
         <w:pStyle w:val="code"/>
       </w:pPr>
       <w:r>
-        <w:t>match $x isa movie or $x isa person;</w:t>
+        <w:t xml:space="preserve">match $x </w:t>
+      </w:r>
+      <w:proofErr w:type="spellStart"/>
+      <w:r>
+        <w:t>isa</w:t>
+      </w:r>
+      <w:proofErr w:type="spellEnd"/>
+      <w:r>
+        <w:t xml:space="preserve"> movie or $x </w:t>
+      </w:r>
+      <w:proofErr w:type="spellStart"/>
+      <w:r>
+        <w:t>isa</w:t>
+      </w:r>
+      <w:proofErr w:type="spellEnd"/>
+      <w:r>
+        <w:t xml:space="preserve"> person;</w:t>
       </w:r>
     </w:p>
     <w:p/>
@@ -893,39 +1167,142 @@
           <w:b/>
         </w:rPr>
       </w:pPr>
-      <w:r>
-        <w:rPr>
-          <w:rFonts w:ascii="Courier New" w:hAnsi="Courier New" w:cs="Courier New"/>
-          <w:b/>
-        </w:rPr>
-        <w:t>{ [ pattern ; ... ] }</w:t>
-      </w:r>
-    </w:p>
-    <w:p>
-      <w:pPr>
-        <w:pStyle w:val="code"/>
-      </w:pPr>
-      <w:r>
-        <w:t xml:space="preserve">match $x isa person, has identifier $y; </w:t>
-      </w:r>
-    </w:p>
-    <w:p>
-      <w:pPr>
-        <w:pStyle w:val="code"/>
-      </w:pPr>
-      <w:r>
-        <w:t xml:space="preserve">{$y value contains "Elizabeth";} or </w:t>
-      </w:r>
-    </w:p>
-    <w:p>
-      <w:pPr>
-        <w:pStyle w:val="code"/>
-      </w:pPr>
-      <w:r>
-        <w:t>{$y value contains "Mary";};</w:t>
-      </w:r>
-    </w:p>
-    <w:p/>
+      <w:proofErr w:type="gramStart"/>
+      <w:r>
+        <w:rPr>
+          <w:rFonts w:ascii="Courier New" w:hAnsi="Courier New" w:cs="Courier New"/>
+          <w:b/>
+        </w:rPr>
+        <w:t>{ [</w:t>
+      </w:r>
+      <w:proofErr w:type="gramEnd"/>
+      <w:r>
+        <w:rPr>
+          <w:rFonts w:ascii="Courier New" w:hAnsi="Courier New" w:cs="Courier New"/>
+          <w:b/>
+        </w:rPr>
+        <w:t xml:space="preserve"> pattern ; ... ] }</w:t>
+      </w:r>
+    </w:p>
+    <w:p>
+      <w:pPr>
+        <w:pStyle w:val="code"/>
+      </w:pPr>
+      <w:r>
+        <w:t xml:space="preserve">match $x </w:t>
+      </w:r>
+      <w:proofErr w:type="spellStart"/>
+      <w:r>
+        <w:t>isa</w:t>
+      </w:r>
+      <w:proofErr w:type="spellEnd"/>
+      <w:r>
+        <w:t xml:space="preserve"> person, has identifier $y; </w:t>
+      </w:r>
+    </w:p>
+    <w:p>
+      <w:pPr>
+        <w:pStyle w:val="code"/>
+        <w:rPr>
+          <w:lang w:val="fr-CH"/>
+        </w:rPr>
+      </w:pPr>
+      <w:r>
+        <w:rPr>
+          <w:lang w:val="fr-CH"/>
+        </w:rPr>
+        <w:t>{$y val</w:t>
+      </w:r>
+      <w:r>
+        <w:rPr>
+          <w:lang w:val="fr-CH"/>
+        </w:rPr>
+        <w:t xml:space="preserve"> </w:t>
+      </w:r>
+      <w:proofErr w:type="spellStart"/>
+      <w:r>
+        <w:rPr>
+          <w:lang w:val="fr-CH"/>
+        </w:rPr>
+        <w:t>contains</w:t>
+      </w:r>
+      <w:proofErr w:type="spellEnd"/>
+      <w:r>
+        <w:rPr>
+          <w:lang w:val="fr-CH"/>
+        </w:rPr>
+        <w:t xml:space="preserve"> "Elizabeth</w:t>
+      </w:r>
+      <w:proofErr w:type="gramStart"/>
+      <w:r>
+        <w:rPr>
+          <w:lang w:val="fr-CH"/>
+        </w:rPr>
+        <w:t>";</w:t>
+      </w:r>
+      <w:proofErr w:type="gramEnd"/>
+      <w:r>
+        <w:rPr>
+          <w:lang w:val="fr-CH"/>
+        </w:rPr>
+        <w:t xml:space="preserve">} or </w:t>
+      </w:r>
+    </w:p>
+    <w:p>
+      <w:pPr>
+        <w:pStyle w:val="code"/>
+        <w:rPr>
+          <w:lang w:val="fr-CH"/>
+        </w:rPr>
+      </w:pPr>
+      <w:r>
+        <w:rPr>
+          <w:lang w:val="fr-CH"/>
+        </w:rPr>
+        <w:t>{$y val</w:t>
+      </w:r>
+      <w:r>
+        <w:rPr>
+          <w:lang w:val="fr-CH"/>
+        </w:rPr>
+        <w:t xml:space="preserve"> </w:t>
+      </w:r>
+      <w:proofErr w:type="spellStart"/>
+      <w:r>
+        <w:rPr>
+          <w:lang w:val="fr-CH"/>
+        </w:rPr>
+        <w:t>contains</w:t>
+      </w:r>
+      <w:proofErr w:type="spellEnd"/>
+      <w:r>
+        <w:rPr>
+          <w:lang w:val="fr-CH"/>
+        </w:rPr>
+        <w:t xml:space="preserve"> "Mary</w:t>
+      </w:r>
+      <w:proofErr w:type="gramStart"/>
+      <w:r>
+        <w:rPr>
+          <w:lang w:val="fr-CH"/>
+        </w:rPr>
+        <w:t>";</w:t>
+      </w:r>
+      <w:proofErr w:type="gramEnd"/>
+      <w:r>
+        <w:rPr>
+          <w:lang w:val="fr-CH"/>
+        </w:rPr>
+        <w:t>};</w:t>
+      </w:r>
+    </w:p>
+    <w:p>
+      <w:pPr>
+        <w:rPr>
+          <w:lang w:val="fr-CH"/>
+        </w:rPr>
+      </w:pPr>
+    </w:p>
     <w:p>
       <w:pPr>
         <w:pStyle w:val="Heading2"/>
@@ -960,20 +1337,37 @@
           <w:b/>
         </w:rPr>
       </w:pPr>
-      <w:r>
-        <w:rPr>
-          <w:rFonts w:ascii="Courier New" w:hAnsi="Courier New" w:cs="Courier New"/>
-          <w:b/>
-        </w:rPr>
-        <w:t>isa type</w:t>
-      </w:r>
-    </w:p>
-    <w:p>
-      <w:pPr>
-        <w:pStyle w:val="code"/>
-      </w:pPr>
-      <w:r>
-        <w:t xml:space="preserve">match $x isa </w:t>
+      <w:proofErr w:type="spellStart"/>
+      <w:r>
+        <w:rPr>
+          <w:rFonts w:ascii="Courier New" w:hAnsi="Courier New" w:cs="Courier New"/>
+          <w:b/>
+        </w:rPr>
+        <w:t>isa</w:t>
+      </w:r>
+      <w:proofErr w:type="spellEnd"/>
+      <w:r>
+        <w:rPr>
+          <w:rFonts w:ascii="Courier New" w:hAnsi="Courier New" w:cs="Courier New"/>
+          <w:b/>
+        </w:rPr>
+        <w:t xml:space="preserve"> type</w:t>
+      </w:r>
+    </w:p>
+    <w:p>
+      <w:pPr>
+        <w:pStyle w:val="code"/>
+      </w:pPr>
+      <w:r>
+        <w:t xml:space="preserve">match $x </w:t>
+      </w:r>
+      <w:proofErr w:type="spellStart"/>
+      <w:r>
+        <w:t>isa</w:t>
+      </w:r>
+      <w:proofErr w:type="spellEnd"/>
+      <w:r>
+        <w:t xml:space="preserve"> </w:t>
       </w:r>
       <w:r>
         <w:t>person</w:t>
@@ -986,85 +1380,251 @@
     <w:p/>
     <w:p/>
     <w:p>
+      <w:r>
+        <w:t>Match concepts and their types.</w:t>
+      </w:r>
+    </w:p>
+    <w:p>
+      <w:pPr>
+        <w:pStyle w:val="code"/>
+      </w:pPr>
+      <w:r>
+        <w:t xml:space="preserve">match $x </w:t>
+      </w:r>
+      <w:proofErr w:type="spellStart"/>
+      <w:r>
+        <w:t>isa</w:t>
+      </w:r>
+      <w:proofErr w:type="spellEnd"/>
+      <w:r>
+        <w:t xml:space="preserve"> $y;</w:t>
+      </w:r>
+    </w:p>
+    <w:p/>
+    <w:p>
+      <w:r>
+        <w:t xml:space="preserve">Match the concept with a </w:t>
+      </w:r>
+      <w:proofErr w:type="gramStart"/>
+      <w:r>
+        <w:t>particular ID.</w:t>
+      </w:r>
+      <w:proofErr w:type="gramEnd"/>
+    </w:p>
+    <w:p>
+      <w:pPr>
+        <w:rPr>
+          <w:rFonts w:ascii="Courier New" w:hAnsi="Courier New" w:cs="Courier New"/>
+          <w:b/>
+        </w:rPr>
+      </w:pPr>
+    </w:p>
+    <w:p>
+      <w:pPr>
+        <w:rPr>
+          <w:rFonts w:ascii="Courier New" w:hAnsi="Courier New" w:cs="Courier New"/>
+          <w:b/>
+        </w:rPr>
+      </w:pPr>
+      <w:r>
+        <w:rPr>
+          <w:rFonts w:ascii="Courier New" w:hAnsi="Courier New" w:cs="Courier New"/>
+          <w:b/>
+        </w:rPr>
+        <w:t>id {string}</w:t>
+      </w:r>
+    </w:p>
+    <w:p>
+      <w:pPr>
+        <w:pStyle w:val="code"/>
+      </w:pPr>
+      <w:r>
+        <w:t>match $x id '12345';</w:t>
+      </w:r>
+    </w:p>
+    <w:p/>
+    <w:p>
+      <w:r>
+        <w:t>Match concepts with a value that contains the given string.</w:t>
+      </w:r>
+    </w:p>
+    <w:p>
+      <w:pPr>
+        <w:rPr>
+          <w:rFonts w:ascii="Courier New" w:hAnsi="Courier New" w:cs="Courier New"/>
+          <w:b/>
+        </w:rPr>
+      </w:pPr>
+    </w:p>
+    <w:p>
+      <w:pPr>
+        <w:rPr>
+          <w:rFonts w:ascii="Courier New" w:hAnsi="Courier New" w:cs="Courier New"/>
+          <w:b/>
+        </w:rPr>
+      </w:pPr>
+      <w:r>
+        <w:rPr>
+          <w:rFonts w:ascii="Courier New" w:hAnsi="Courier New" w:cs="Courier New"/>
+          <w:b/>
+        </w:rPr>
+        <w:t>value [=</w:t>
+      </w:r>
+      <w:proofErr w:type="gramStart"/>
+      <w:r>
+        <w:rPr>
+          <w:rFonts w:ascii="Courier New" w:hAnsi="Courier New" w:cs="Courier New"/>
+        </w:rPr>
+        <w:t>|</w:t>
+      </w:r>
+      <w:r>
+        <w:rPr>
+          <w:rFonts w:ascii="Courier New" w:hAnsi="Courier New" w:cs="Courier New"/>
+          <w:b/>
+        </w:rPr>
+        <w:t>!=</w:t>
+      </w:r>
+      <w:proofErr w:type="gramEnd"/>
+      <w:r>
+        <w:rPr>
+          <w:rFonts w:ascii="Courier New" w:hAnsi="Courier New" w:cs="Courier New"/>
+        </w:rPr>
+        <w:t>|</w:t>
+      </w:r>
+      <w:r>
+        <w:rPr>
+          <w:rFonts w:ascii="Courier New" w:hAnsi="Courier New" w:cs="Courier New"/>
+          <w:b/>
+        </w:rPr>
+        <w:t>&lt;</w:t>
+      </w:r>
+      <w:r>
+        <w:rPr>
+          <w:rFonts w:ascii="Courier New" w:hAnsi="Courier New" w:cs="Courier New"/>
+        </w:rPr>
+        <w:t>|</w:t>
+      </w:r>
+      <w:r>
+        <w:rPr>
+          <w:rFonts w:ascii="Courier New" w:hAnsi="Courier New" w:cs="Courier New"/>
+          <w:b/>
+        </w:rPr>
+        <w:t>&lt;=</w:t>
+      </w:r>
+      <w:r>
+        <w:rPr>
+          <w:rFonts w:ascii="Courier New" w:hAnsi="Courier New" w:cs="Courier New"/>
+        </w:rPr>
+        <w:t>|</w:t>
+      </w:r>
+      <w:r>
+        <w:rPr>
+          <w:rFonts w:ascii="Courier New" w:hAnsi="Courier New" w:cs="Courier New"/>
+          <w:b/>
+        </w:rPr>
+        <w:t>&gt;=</w:t>
+      </w:r>
+      <w:r>
+        <w:rPr>
+          <w:rFonts w:ascii="Courier New" w:hAnsi="Courier New" w:cs="Courier New"/>
+        </w:rPr>
+        <w:t>|</w:t>
+      </w:r>
+      <w:r>
+        <w:rPr>
+          <w:rFonts w:ascii="Courier New" w:hAnsi="Courier New" w:cs="Courier New"/>
+          <w:b/>
+        </w:rPr>
+        <w:t>&gt;</w:t>
+      </w:r>
+      <w:r>
+        <w:rPr>
+          <w:rFonts w:ascii="Courier New" w:hAnsi="Courier New" w:cs="Courier New"/>
+        </w:rPr>
+        <w:t>|</w:t>
+      </w:r>
+      <w:r>
+        <w:rPr>
+          <w:rFonts w:ascii="Courier New" w:hAnsi="Courier New" w:cs="Courier New"/>
+          <w:b/>
+        </w:rPr>
+        <w:t>contains</w:t>
+      </w:r>
+      <w:r>
+        <w:rPr>
+          <w:rFonts w:ascii="Courier New" w:hAnsi="Courier New" w:cs="Courier New"/>
+          <w:b/>
+        </w:rPr>
+        <w:t>] {</w:t>
+      </w:r>
       <w:bookmarkStart w:id="0" w:name="_GoBack"/>
+      <w:r>
+        <w:rPr>
+          <w:rFonts w:ascii="Courier New" w:hAnsi="Courier New" w:cs="Courier New"/>
+          <w:b/>
+        </w:rPr>
+        <w:t>value</w:t>
+      </w:r>
       <w:bookmarkEnd w:id="0"/>
       <w:r>
-        <w:t>Match concepts and their types.</w:t>
-      </w:r>
-    </w:p>
-    <w:p>
-      <w:pPr>
-        <w:pStyle w:val="code"/>
-      </w:pPr>
-      <w:r>
-        <w:t>match $x isa $y;</w:t>
+        <w:rPr>
+          <w:rFonts w:ascii="Courier New" w:hAnsi="Courier New" w:cs="Courier New"/>
+          <w:b/>
+        </w:rPr>
+        <w:t>}</w:t>
+      </w:r>
+    </w:p>
+    <w:p>
+      <w:pPr>
+        <w:pStyle w:val="code"/>
+      </w:pPr>
+      <w:r>
+        <w:t xml:space="preserve">match $m </w:t>
+      </w:r>
+      <w:proofErr w:type="spellStart"/>
+      <w:r>
+        <w:t>val</w:t>
+      </w:r>
+      <w:proofErr w:type="spellEnd"/>
+      <w:r>
+        <w:t xml:space="preserve"> contains "</w:t>
+      </w:r>
+      <w:r>
+        <w:t>William Titus, Jr</w:t>
+      </w:r>
+      <w:r>
+        <w:t>";</w:t>
       </w:r>
     </w:p>
     <w:p/>
     <w:p>
       <w:r>
-        <w:t>Match the concept with a particular ID.</w:t>
-      </w:r>
-    </w:p>
-    <w:p>
-      <w:pPr>
-        <w:rPr>
-          <w:rFonts w:ascii="Courier New" w:hAnsi="Courier New" w:cs="Courier New"/>
-          <w:b/>
-        </w:rPr>
-      </w:pPr>
-    </w:p>
-    <w:p>
-      <w:pPr>
-        <w:rPr>
-          <w:rFonts w:ascii="Courier New" w:hAnsi="Courier New" w:cs="Courier New"/>
-          <w:b/>
-        </w:rPr>
-      </w:pPr>
-      <w:r>
-        <w:rPr>
-          <w:rFonts w:ascii="Courier New" w:hAnsi="Courier New" w:cs="Courier New"/>
-          <w:b/>
-        </w:rPr>
-        <w:t>id {string}</w:t>
-      </w:r>
-    </w:p>
-    <w:p>
-      <w:pPr>
-        <w:pStyle w:val="code"/>
-      </w:pPr>
-      <w:r>
-        <w:t>match $x id '12345';</w:t>
-      </w:r>
-    </w:p>
-    <w:p/>
-    <w:p>
-      <w:r>
-        <w:t>Match concepts with a value that contains the given string.</w:t>
-      </w:r>
-    </w:p>
-    <w:p>
-      <w:pPr>
-        <w:rPr>
-          <w:rFonts w:ascii="Courier New" w:hAnsi="Courier New" w:cs="Courier New"/>
-          <w:b/>
-        </w:rPr>
-      </w:pPr>
-    </w:p>
-    <w:p>
-      <w:pPr>
-        <w:rPr>
-          <w:rFonts w:ascii="Courier New" w:hAnsi="Courier New" w:cs="Courier New"/>
-          <w:b/>
-        </w:rPr>
-      </w:pPr>
-      <w:r>
-        <w:rPr>
-          <w:rFonts w:ascii="Courier New" w:hAnsi="Courier New" w:cs="Courier New"/>
-          <w:b/>
-        </w:rPr>
-        <w:t>value [=</w:t>
-      </w:r>
+        <w:t>Match concepts with a resource matching a predicate.</w:t>
+      </w:r>
+    </w:p>
+    <w:p>
+      <w:pPr>
+        <w:rPr>
+          <w:rFonts w:ascii="Courier New" w:hAnsi="Courier New" w:cs="Courier New"/>
+          <w:b/>
+        </w:rPr>
+      </w:pPr>
+    </w:p>
+    <w:p>
+      <w:pPr>
+        <w:rPr>
+          <w:rFonts w:ascii="Courier New" w:hAnsi="Courier New" w:cs="Courier New"/>
+          <w:b/>
+        </w:rPr>
+      </w:pPr>
+      <w:r>
+        <w:rPr>
+          <w:rFonts w:ascii="Courier New" w:hAnsi="Courier New" w:cs="Courier New"/>
+          <w:b/>
+        </w:rPr>
+        <w:t>has resource [=</w:t>
+      </w:r>
+      <w:proofErr w:type="gramStart"/>
       <w:r>
         <w:rPr>
           <w:rFonts w:ascii="Courier New" w:hAnsi="Courier New" w:cs="Courier New"/>
@@ -1078,6 +1638,7 @@
         </w:rPr>
         <w:t>!=</w:t>
       </w:r>
+      <w:proofErr w:type="gramEnd"/>
       <w:r>
         <w:rPr>
           <w:rFonts w:ascii="Courier New" w:hAnsi="Courier New" w:cs="Courier New"/>
@@ -1156,141 +1717,21 @@
         <w:pStyle w:val="code"/>
       </w:pPr>
       <w:r>
-        <w:t>match $m value contains "</w:t>
-      </w:r>
-      <w:r>
-        <w:t>William Titus, Jr</w:t>
-      </w:r>
-      <w:r>
-        <w:t>";</w:t>
-      </w:r>
-    </w:p>
-    <w:p/>
-    <w:p>
-      <w:r>
-        <w:t>Match concepts with a resource matching a predicate.</w:t>
-      </w:r>
-    </w:p>
-    <w:p>
-      <w:pPr>
-        <w:rPr>
-          <w:rFonts w:ascii="Courier New" w:hAnsi="Courier New" w:cs="Courier New"/>
-          <w:b/>
-        </w:rPr>
-      </w:pPr>
-    </w:p>
-    <w:p>
-      <w:pPr>
-        <w:rPr>
-          <w:rFonts w:ascii="Courier New" w:hAnsi="Courier New" w:cs="Courier New"/>
-          <w:b/>
-        </w:rPr>
-      </w:pPr>
-      <w:r>
-        <w:rPr>
-          <w:rFonts w:ascii="Courier New" w:hAnsi="Courier New" w:cs="Courier New"/>
-          <w:b/>
-        </w:rPr>
-        <w:t>has resource [=</w:t>
-      </w:r>
-      <w:r>
-        <w:rPr>
-          <w:rFonts w:ascii="Courier New" w:hAnsi="Courier New" w:cs="Courier New"/>
-        </w:rPr>
-        <w:t>|</w:t>
-      </w:r>
-      <w:r>
-        <w:rPr>
-          <w:rFonts w:ascii="Courier New" w:hAnsi="Courier New" w:cs="Courier New"/>
-          <w:b/>
-        </w:rPr>
-        <w:t>!=</w:t>
-      </w:r>
-      <w:r>
-        <w:rPr>
-          <w:rFonts w:ascii="Courier New" w:hAnsi="Courier New" w:cs="Courier New"/>
-        </w:rPr>
-        <w:t>|</w:t>
-      </w:r>
-      <w:r>
-        <w:rPr>
-          <w:rFonts w:ascii="Courier New" w:hAnsi="Courier New" w:cs="Courier New"/>
-          <w:b/>
-        </w:rPr>
-        <w:t>&lt;</w:t>
-      </w:r>
-      <w:r>
-        <w:rPr>
-          <w:rFonts w:ascii="Courier New" w:hAnsi="Courier New" w:cs="Courier New"/>
-        </w:rPr>
-        <w:t>|</w:t>
-      </w:r>
-      <w:r>
-        <w:rPr>
-          <w:rFonts w:ascii="Courier New" w:hAnsi="Courier New" w:cs="Courier New"/>
-          <w:b/>
-        </w:rPr>
-        <w:t>&lt;=</w:t>
-      </w:r>
-      <w:r>
-        <w:rPr>
-          <w:rFonts w:ascii="Courier New" w:hAnsi="Courier New" w:cs="Courier New"/>
-        </w:rPr>
-        <w:t>|</w:t>
-      </w:r>
-      <w:r>
-        <w:rPr>
-          <w:rFonts w:ascii="Courier New" w:hAnsi="Courier New" w:cs="Courier New"/>
-          <w:b/>
-        </w:rPr>
-        <w:t>&gt;=</w:t>
-      </w:r>
-      <w:r>
-        <w:rPr>
-          <w:rFonts w:ascii="Courier New" w:hAnsi="Courier New" w:cs="Courier New"/>
-        </w:rPr>
-        <w:t>|</w:t>
-      </w:r>
-      <w:r>
-        <w:rPr>
-          <w:rFonts w:ascii="Courier New" w:hAnsi="Courier New" w:cs="Courier New"/>
-          <w:b/>
-        </w:rPr>
-        <w:t>&gt;</w:t>
-      </w:r>
-      <w:r>
-        <w:rPr>
-          <w:rFonts w:ascii="Courier New" w:hAnsi="Courier New" w:cs="Courier New"/>
-        </w:rPr>
-        <w:t>|</w:t>
-      </w:r>
-      <w:r>
-        <w:rPr>
-          <w:rFonts w:ascii="Courier New" w:hAnsi="Courier New" w:cs="Courier New"/>
-          <w:b/>
-        </w:rPr>
-        <w:t>contains</w:t>
-      </w:r>
-      <w:r>
-        <w:rPr>
-          <w:rFonts w:ascii="Courier New" w:hAnsi="Courier New" w:cs="Courier New"/>
-          <w:b/>
-        </w:rPr>
-        <w:t>] {value}</w:t>
-      </w:r>
-    </w:p>
-    <w:p>
-      <w:pPr>
-        <w:pStyle w:val="code"/>
-      </w:pPr>
-      <w:r>
         <w:t>match $</w:t>
       </w:r>
       <w:r>
         <w:t>p</w:t>
       </w:r>
       <w:r>
-        <w:t xml:space="preserve"> isa </w:t>
+        <w:t xml:space="preserve"> </w:t>
+      </w:r>
+      <w:proofErr w:type="spellStart"/>
+      <w:r>
+        <w:t>isa</w:t>
+      </w:r>
+      <w:proofErr w:type="spellEnd"/>
+      <w:r>
+        <w:t xml:space="preserve"> </w:t>
       </w:r>
       <w:r>
         <w:t>person</w:t>
@@ -1322,6 +1763,7 @@
       <w:r>
         <w:rPr>
           <w:noProof/>
+          <w:lang w:val="en-GB" w:eastAsia="en-GB"/>
         </w:rPr>
         <w:drawing>
           <wp:inline distT="0" distB="0" distL="0" distR="0" wp14:anchorId="7164ED73" wp14:editId="4DB536D9">
@@ -1393,7 +1835,7 @@
       </w:pPr>
     </w:pPrDefault>
   </w:docDefaults>
-  <w:latentStyles w:defLockedState="0" w:defUIPriority="99" w:defSemiHidden="0" w:defUnhideWhenUsed="0" w:defQFormat="0" w:count="381">
+  <w:latentStyles w:defLockedState="0" w:defUIPriority="99" w:defSemiHidden="0" w:defUnhideWhenUsed="0" w:defQFormat="0" w:count="382">
     <w:lsdException w:name="Normal" w:uiPriority="0" w:qFormat="1"/>
     <w:lsdException w:name="heading 1" w:uiPriority="9" w:qFormat="1"/>
     <w:lsdException w:name="heading 2" w:semiHidden="1" w:uiPriority="9" w:unhideWhenUsed="1" w:qFormat="1"/>
@@ -1499,7 +1941,6 @@
     <w:lsdException w:name="HTML Sample" w:semiHidden="1" w:unhideWhenUsed="1"/>
     <w:lsdException w:name="HTML Typewriter" w:semiHidden="1" w:unhideWhenUsed="1"/>
     <w:lsdException w:name="HTML Variable" w:semiHidden="1" w:unhideWhenUsed="1"/>
-    <w:lsdException w:name="Normal Table" w:semiHidden="1" w:unhideWhenUsed="1"/>
     <w:lsdException w:name="annotation subject" w:semiHidden="1" w:unhideWhenUsed="1"/>
     <w:lsdException w:name="No List" w:semiHidden="1" w:unhideWhenUsed="1"/>
     <w:lsdException w:name="Outline List 1" w:semiHidden="1" w:unhideWhenUsed="1"/>
@@ -1546,10 +1987,8 @@
     <w:lsdException w:name="Table Subtle 2" w:semiHidden="1" w:unhideWhenUsed="1"/>
     <w:lsdException w:name="Table Web 1" w:semiHidden="1" w:unhideWhenUsed="1"/>
     <w:lsdException w:name="Table Web 2" w:semiHidden="1" w:unhideWhenUsed="1"/>
-    <w:lsdException w:name="Table Web 3" w:semiHidden="1" w:unhideWhenUsed="1"/>
     <w:lsdException w:name="Balloon Text" w:semiHidden="1" w:unhideWhenUsed="1"/>
     <w:lsdException w:name="Table Grid" w:uiPriority="39"/>
-    <w:lsdException w:name="Table Theme" w:semiHidden="1" w:unhideWhenUsed="1"/>
     <w:lsdException w:name="Note Level 1" w:semiHidden="1" w:unhideWhenUsed="1"/>
     <w:lsdException w:name="Note Level 2" w:semiHidden="1" w:unhideWhenUsed="1"/>
     <w:lsdException w:name="Note Level 3" w:semiHidden="1" w:unhideWhenUsed="1"/>
@@ -1775,6 +2214,7 @@
     <w:lsdException w:name="List Table 6 Colorful Accent 6" w:uiPriority="51"/>
     <w:lsdException w:name="List Table 7 Colorful Accent 6" w:uiPriority="52"/>
     <w:lsdException w:name="Mention" w:semiHidden="1" w:unhideWhenUsed="1"/>
+    <w:lsdException w:name="Smart Hyperlink" w:semiHidden="1" w:unhideWhenUsed="1"/>
   </w:latentStyles>
   <w:style w:type="paragraph" w:default="1" w:styleId="Normal">
     <w:name w:val="Normal"/>

</xml_diff>